<commit_message>
bom bpmn no pdf
</commit_message>
<xml_diff>
--- a/Entrega2/AMS2021_G029_E2.docx
+++ b/Entrega2/AMS2021_G029_E2.docx
@@ -1433,16 +1433,16 @@
         </w:rPr>
         <w:lastRenderedPageBreak/>
         <w:drawing>
-          <wp:anchor distT="0" distB="0" distL="114300" distR="114300" simplePos="0" relativeHeight="251664384" behindDoc="0" locked="0" layoutInCell="1" allowOverlap="1" wp14:anchorId="71CF46F1" wp14:editId="71CD05CB">
+          <wp:anchor distT="0" distB="0" distL="114300" distR="114300" simplePos="0" relativeHeight="251664384" behindDoc="0" locked="0" layoutInCell="1" allowOverlap="1" wp14:anchorId="71CF46F1" wp14:editId="31FCB8A0">
             <wp:simplePos x="0" y="0"/>
-            <wp:positionH relativeFrom="margin">
-              <wp:align>right</wp:align>
+            <wp:positionH relativeFrom="page">
+              <wp:align>center</wp:align>
             </wp:positionH>
             <wp:positionV relativeFrom="page">
-              <wp:align>center</wp:align>
+              <wp:posOffset>1209675</wp:posOffset>
             </wp:positionV>
-            <wp:extent cx="8981440" cy="5153660"/>
-            <wp:effectExtent l="0" t="0" r="0" b="8890"/>
+            <wp:extent cx="10217150" cy="5862955"/>
+            <wp:effectExtent l="0" t="0" r="0" b="4445"/>
             <wp:wrapSquare wrapText="bothSides"/>
             <wp:docPr id="1" name="Imagem 1"/>
             <wp:cNvGraphicFramePr>
@@ -1464,7 +1464,7 @@
                   <pic:spPr>
                     <a:xfrm>
                       <a:off x="0" y="0"/>
-                      <a:ext cx="8981440" cy="5153660"/>
+                      <a:ext cx="10217150" cy="5862955"/>
                     </a:xfrm>
                     <a:prstGeom prst="rect">
                       <a:avLst/>
@@ -1473,6 +1473,12 @@
                 </pic:pic>
               </a:graphicData>
             </a:graphic>
+            <wp14:sizeRelH relativeFrom="margin">
+              <wp14:pctWidth>0</wp14:pctWidth>
+            </wp14:sizeRelH>
+            <wp14:sizeRelV relativeFrom="margin">
+              <wp14:pctHeight>0</wp14:pctHeight>
+            </wp14:sizeRelV>
           </wp:anchor>
         </w:drawing>
       </w:r>

</xml_diff>

<commit_message>
comentário do bpmn contrato
</commit_message>
<xml_diff>
--- a/Entrega2/AMS2021_G029_E2.docx
+++ b/Entrega2/AMS2021_G029_E2.docx
@@ -6,8 +6,8 @@
       <w:pPr>
         <w:jc w:val="center"/>
         <w:rPr>
-          <w:sz w:val="48"/>
-          <w:szCs w:val="48"/>
+          <w:sz w:val="10"/>
+          <w:szCs w:val="10"/>
         </w:rPr>
       </w:pPr>
     </w:p>
@@ -27,7 +27,14 @@
         <w:t>Análise e Modelação de Sistemas</w:t>
       </w:r>
     </w:p>
-    <w:p/>
+    <w:p>
+      <w:pPr>
+        <w:rPr>
+          <w:sz w:val="4"/>
+          <w:szCs w:val="4"/>
+        </w:rPr>
+      </w:pPr>
+    </w:p>
     <w:p>
       <w:pPr>
         <w:rPr>
@@ -926,11 +933,113 @@
     <w:p>
       <w:pPr>
         <w:rPr>
-          <w:sz w:val="44"/>
-          <w:szCs w:val="44"/>
-        </w:rPr>
-      </w:pPr>
-    </w:p>
+          <w:sz w:val="28"/>
+          <w:szCs w:val="28"/>
+        </w:rPr>
+      </w:pPr>
+    </w:p>
+    <w:tbl>
+      <w:tblPr>
+        <w:tblStyle w:val="TabelacomGrelha"/>
+        <w:tblW w:w="10207" w:type="dxa"/>
+        <w:tblInd w:w="-856" w:type="dxa"/>
+        <w:tblLook w:val="04A0" w:firstRow="1" w:lastRow="0" w:firstColumn="1" w:lastColumn="0" w:noHBand="0" w:noVBand="1"/>
+      </w:tblPr>
+      <w:tblGrid>
+        <w:gridCol w:w="10207"/>
+      </w:tblGrid>
+      <w:tr>
+        <w:tc>
+          <w:tcPr>
+            <w:tcW w:w="10207" w:type="dxa"/>
+          </w:tcPr>
+          <w:p>
+            <w:pPr>
+              <w:rPr>
+                <w:sz w:val="32"/>
+                <w:szCs w:val="32"/>
+              </w:rPr>
+            </w:pPr>
+            <w:r>
+              <w:rPr>
+                <w:sz w:val="28"/>
+                <w:szCs w:val="28"/>
+              </w:rPr>
+              <w:t>Comentários relevantes:</w:t>
+            </w:r>
+          </w:p>
+        </w:tc>
+      </w:tr>
+      <w:tr>
+        <w:tc>
+          <w:tcPr>
+            <w:tcW w:w="10207" w:type="dxa"/>
+          </w:tcPr>
+          <w:p>
+            <w:pPr>
+              <w:rPr>
+                <w:sz w:val="20"/>
+                <w:szCs w:val="20"/>
+              </w:rPr>
+            </w:pPr>
+            <w:r>
+              <w:t xml:space="preserve">No BPMN do contrato, quando há dúvidas do </w:t>
+            </w:r>
+            <w:proofErr w:type="spellStart"/>
+            <w:r>
+              <w:t>TDep</w:t>
+            </w:r>
+            <w:proofErr w:type="spellEnd"/>
+            <w:r>
+              <w:t xml:space="preserve"> e/ou do </w:t>
+            </w:r>
+            <w:proofErr w:type="spellStart"/>
+            <w:r>
+              <w:t>LDep</w:t>
+            </w:r>
+            <w:proofErr w:type="spellEnd"/>
+            <w:r>
+              <w:t xml:space="preserve">, assumimos que se houver dúvida dos dois departamentos, apenas entra uma vez no </w:t>
+            </w:r>
+            <w:proofErr w:type="spellStart"/>
+            <w:r>
+              <w:t>sequence</w:t>
+            </w:r>
+            <w:proofErr w:type="spellEnd"/>
+            <w:r>
+              <w:t xml:space="preserve"> </w:t>
+            </w:r>
+            <w:proofErr w:type="spellStart"/>
+            <w:r>
+              <w:t>flow</w:t>
+            </w:r>
+            <w:proofErr w:type="spellEnd"/>
+            <w:r>
+              <w:t xml:space="preserve"> "Sim" do </w:t>
+            </w:r>
+            <w:proofErr w:type="spellStart"/>
+            <w:r>
+              <w:t>gateway</w:t>
+            </w:r>
+            <w:proofErr w:type="spellEnd"/>
+            <w:r>
+              <w:t xml:space="preserve"> "Esclarecer Dúvidas </w:t>
+            </w:r>
+            <w:proofErr w:type="spellStart"/>
+            <w:r>
+              <w:t>TDep</w:t>
+            </w:r>
+            <w:proofErr w:type="spellEnd"/>
+            <w:r>
+              <w:t>?", visto que se entrar lá uma segunda vez assumimos que já não existiriam essas dúvidas</w:t>
+            </w:r>
+            <w:r>
+              <w:t>.</w:t>
+            </w:r>
+          </w:p>
+        </w:tc>
+      </w:tr>
+    </w:tbl>
     <w:p>
       <w:pPr>
         <w:rPr>

</xml_diff>